<commit_message>
Added map, updated data description, and added solutions
</commit_message>
<xml_diff>
--- a/CaseStudy_Fisheries/DataIn/Data Descriptions.docx
+++ b/CaseStudy_Fisheries/DataIn/Data Descriptions.docx
@@ -1970,210 +1970,6 @@
             </w:hyperlink>
             <w:r>
               <w:t>, since the UW website was down.</w:t>
-            </w:r>
-          </w:p>
-        </w:tc>
-      </w:tr>
-      <w:tr>
-        <w:trPr>
-          <w:trHeight w:val="313"/>
-        </w:trPr>
-        <w:tc>
-          <w:tcPr>
-            <w:tcW w:w="1135" w:type="dxa"/>
-          </w:tcPr>
-          <w:p>
-            <w:pPr>
-              <w:rPr>
-                <w:rFonts w:asciiTheme="majorHAnsi" w:hAnsiTheme="majorHAnsi" w:cstheme="majorHAnsi"/>
-              </w:rPr>
-            </w:pPr>
-            <w:r>
-              <w:rPr>
-                <w:rFonts w:asciiTheme="majorHAnsi" w:hAnsiTheme="majorHAnsi" w:cstheme="majorHAnsi"/>
-              </w:rPr>
-              <w:t>stn2js</w:t>
-            </w:r>
-          </w:p>
-        </w:tc>
-        <w:tc>
-          <w:tcPr>
-            <w:tcW w:w="2544" w:type="dxa"/>
-          </w:tcPr>
-          <w:p>
-            <w:pPr>
-              <w:rPr>
-                <w:rFonts w:asciiTheme="majorHAnsi" w:hAnsiTheme="majorHAnsi" w:cstheme="majorHAnsi"/>
-              </w:rPr>
-            </w:pPr>
-            <w:r>
-              <w:rPr>
-                <w:rFonts w:asciiTheme="majorHAnsi" w:hAnsiTheme="majorHAnsi" w:cstheme="majorHAnsi"/>
-              </w:rPr>
-              <w:t>July-Sept averaged SSS (</w:t>
-            </w:r>
-            <w:proofErr w:type="spellStart"/>
-            <w:r>
-              <w:rPr>
-                <w:rFonts w:asciiTheme="majorHAnsi" w:hAnsiTheme="majorHAnsi" w:cstheme="majorHAnsi"/>
-              </w:rPr>
-              <w:t>psu</w:t>
-            </w:r>
-            <w:proofErr w:type="spellEnd"/>
-            <w:r>
-              <w:rPr>
-                <w:rFonts w:asciiTheme="majorHAnsi" w:hAnsiTheme="majorHAnsi" w:cstheme="majorHAnsi"/>
-              </w:rPr>
-              <w:t>)</w:t>
-            </w:r>
-          </w:p>
-        </w:tc>
-        <w:tc>
-          <w:tcPr>
-            <w:tcW w:w="5791" w:type="dxa"/>
-          </w:tcPr>
-          <w:p>
-            <w:pPr>
-              <w:rPr>
-                <w:rFonts w:asciiTheme="majorHAnsi" w:hAnsiTheme="majorHAnsi" w:cstheme="majorHAnsi"/>
-              </w:rPr>
-            </w:pPr>
-            <w:r>
-              <w:t>Average of Race Rock and Amphitrite Point. Used for Pink Salmon forecast</w:t>
-            </w:r>
-            <w:r>
-              <w:rPr>
-                <w:rFonts w:asciiTheme="majorHAnsi" w:hAnsiTheme="majorHAnsi" w:cstheme="majorHAnsi"/>
-              </w:rPr>
-              <w:t>. From year of outmigration.</w:t>
-            </w:r>
-          </w:p>
-        </w:tc>
-        <w:tc>
-          <w:tcPr>
-            <w:tcW w:w="4575" w:type="dxa"/>
-          </w:tcPr>
-          <w:p>
-            <w:pPr>
-              <w:rPr>
-                <w:rFonts w:asciiTheme="majorHAnsi" w:hAnsiTheme="majorHAnsi" w:cstheme="majorHAnsi"/>
-              </w:rPr>
-            </w:pPr>
-            <w:r>
-              <w:t xml:space="preserve">British Columbia Shore Station Oceanographic Program (archived on </w:t>
-            </w:r>
-            <w:hyperlink r:id="rId20">
-              <w:r>
-                <w:rPr>
-                  <w:rStyle w:val="Hyperlink"/>
-                </w:rPr>
-                <w:t>DFO website</w:t>
-              </w:r>
-            </w:hyperlink>
-            <w:r>
-              <w:t>)</w:t>
-            </w:r>
-          </w:p>
-        </w:tc>
-      </w:tr>
-      <w:tr>
-        <w:trPr>
-          <w:trHeight w:val="313"/>
-        </w:trPr>
-        <w:tc>
-          <w:tcPr>
-            <w:tcW w:w="1135" w:type="dxa"/>
-          </w:tcPr>
-          <w:p>
-            <w:pPr>
-              <w:rPr>
-                <w:rFonts w:asciiTheme="majorHAnsi" w:hAnsiTheme="majorHAnsi" w:cstheme="majorHAnsi"/>
-              </w:rPr>
-            </w:pPr>
-            <w:r>
-              <w:rPr>
-                <w:rFonts w:asciiTheme="majorHAnsi" w:hAnsiTheme="majorHAnsi" w:cstheme="majorHAnsi"/>
-              </w:rPr>
-              <w:t>stn2ja</w:t>
-            </w:r>
-          </w:p>
-        </w:tc>
-        <w:tc>
-          <w:tcPr>
-            <w:tcW w:w="2544" w:type="dxa"/>
-          </w:tcPr>
-          <w:p>
-            <w:pPr>
-              <w:rPr>
-                <w:rFonts w:asciiTheme="majorHAnsi" w:hAnsiTheme="majorHAnsi" w:cstheme="majorHAnsi"/>
-              </w:rPr>
-            </w:pPr>
-            <w:r>
-              <w:rPr>
-                <w:rFonts w:asciiTheme="majorHAnsi" w:hAnsiTheme="majorHAnsi" w:cstheme="majorHAnsi"/>
-              </w:rPr>
-              <w:t>July-Aug average SSS(</w:t>
-            </w:r>
-            <w:proofErr w:type="spellStart"/>
-            <w:r>
-              <w:rPr>
-                <w:rFonts w:asciiTheme="majorHAnsi" w:hAnsiTheme="majorHAnsi" w:cstheme="majorHAnsi"/>
-              </w:rPr>
-              <w:t>psu</w:t>
-            </w:r>
-            <w:proofErr w:type="spellEnd"/>
-            <w:r>
-              <w:rPr>
-                <w:rFonts w:asciiTheme="majorHAnsi" w:hAnsiTheme="majorHAnsi" w:cstheme="majorHAnsi"/>
-              </w:rPr>
-              <w:t>)</w:t>
-            </w:r>
-          </w:p>
-        </w:tc>
-        <w:tc>
-          <w:tcPr>
-            <w:tcW w:w="5791" w:type="dxa"/>
-          </w:tcPr>
-          <w:p>
-            <w:pPr>
-              <w:rPr>
-                <w:rFonts w:asciiTheme="majorHAnsi" w:hAnsiTheme="majorHAnsi" w:cstheme="majorHAnsi"/>
-              </w:rPr>
-            </w:pPr>
-            <w:r>
-              <w:t>Average of Race Rock and Amphitrite Point. Used for Pink Salmon forecast</w:t>
-            </w:r>
-            <w:r>
-              <w:rPr>
-                <w:rFonts w:asciiTheme="majorHAnsi" w:hAnsiTheme="majorHAnsi" w:cstheme="majorHAnsi"/>
-              </w:rPr>
-              <w:t>. From year of outmigration.</w:t>
-            </w:r>
-          </w:p>
-        </w:tc>
-        <w:tc>
-          <w:tcPr>
-            <w:tcW w:w="4575" w:type="dxa"/>
-          </w:tcPr>
-          <w:p>
-            <w:pPr>
-              <w:rPr>
-                <w:rFonts w:asciiTheme="majorHAnsi" w:hAnsiTheme="majorHAnsi" w:cstheme="majorHAnsi"/>
-              </w:rPr>
-            </w:pPr>
-            <w:r>
-              <w:t xml:space="preserve">British Columbia Shore Station Oceanographic Program (archived on </w:t>
-            </w:r>
-            <w:hyperlink r:id="rId21">
-              <w:r>
-                <w:rPr>
-                  <w:rStyle w:val="Hyperlink"/>
-                </w:rPr>
-                <w:t>DFO website</w:t>
-              </w:r>
-            </w:hyperlink>
-            <w:r>
-              <w:t>)</w:t>
             </w:r>
           </w:p>
         </w:tc>

</xml_diff>